<commit_message>
Par5 voor H3, morgen komt de rest (na nieuwe koffie en wat slaap)
</commit_message>
<xml_diff>
--- a/theorie/H3/overzicht.docx
+++ b/theorie/H3/overzicht.docx
@@ -50,40 +50,55 @@
           <w:lang w:val="nl-NL"/>
         </w:rPr>
       </w:pPr>
+      <w:proofErr w:type="gramStart"/>
       <w:r>
         <w:rPr>
           <w:lang w:val="nl-NL"/>
         </w:rPr>
         <w:t>installatie</w:t>
+      </w:r>
+      <w:proofErr w:type="gramEnd"/>
+    </w:p>
+    <w:p>
+      <w:pPr>
+        <w:rPr>
+          <w:lang w:val="nl-NL"/>
+        </w:rPr>
+      </w:pPr>
+      <w:r>
+        <w:rPr>
+          <w:lang w:val="nl-NL"/>
+        </w:rPr>
+        <w:t>Variabelen</w:t>
+      </w:r>
+    </w:p>
+    <w:p>
+      <w:pPr>
+        <w:rPr>
+          <w:lang w:val="nl-NL"/>
+        </w:rPr>
+      </w:pPr>
+      <w:r>
+        <w:rPr>
+          <w:lang w:val="nl-NL"/>
+        </w:rPr>
+        <w:t>Acties met variabelen (rekenen)</w:t>
+      </w:r>
+    </w:p>
+    <w:p>
+      <w:pPr>
+        <w:rPr>
+          <w:lang w:val="nl-NL"/>
+        </w:rPr>
+      </w:pPr>
+      <w:r>
+        <w:rPr>
+          <w:lang w:val="nl-NL"/>
+        </w:rPr>
+        <w:t>Condities</w:t>
       </w:r>
       <w:bookmarkStart w:id="0" w:name="_GoBack"/>
       <w:bookmarkEnd w:id="0"/>
-    </w:p>
-    <w:p>
-      <w:pPr>
-        <w:rPr>
-          <w:lang w:val="nl-NL"/>
-        </w:rPr>
-      </w:pPr>
-      <w:r>
-        <w:rPr>
-          <w:lang w:val="nl-NL"/>
-        </w:rPr>
-        <w:t>Variabelen</w:t>
-      </w:r>
-    </w:p>
-    <w:p>
-      <w:pPr>
-        <w:rPr>
-          <w:lang w:val="nl-NL"/>
-        </w:rPr>
-      </w:pPr>
-      <w:r>
-        <w:rPr>
-          <w:lang w:val="nl-NL"/>
-        </w:rPr>
-        <w:t>Acties met variabelen (rekenen)</w:t>
-      </w:r>
     </w:p>
     <w:p>
       <w:pPr>

</xml_diff>